<commit_message>
nearly final of Onepager
</commit_message>
<xml_diff>
--- a/thesis/minor/onepager.docx
+++ b/thesis/minor/onepager.docx
@@ -21,13 +21,16 @@
         <w:bidi w:val="0"/>
       </w:pPr>
       <w:r>
-        <w:rPr>
-          <w:rFonts w:ascii="Helvetica Neue Light" w:cs="Arial Unicode MS" w:hAnsi="Arial Unicode MS" w:eastAsia="Arial Unicode MS"/>
-          <w:rtl w:val="0"/>
-          <w:lang w:val="en-US"/>
-        </w:rPr>
         <w:tab/>
-        <w:t>FlinkNote</w:t>
+      </w:r>
+      <w:r>
+        <w:rPr>
+          <w:rFonts w:ascii="Herculanum"/>
+          <w:color w:val="c03a2a"/>
+          <w:rtl w:val="0"/>
+          <w:lang w:val="en-US"/>
+        </w:rPr>
+        <w:t>Flink Notebook</w:t>
       </w:r>
     </w:p>
     <w:p>
@@ -274,7 +277,7 @@
           <w:rtl w:val="0"/>
           <w:lang w:val="en-US"/>
         </w:rPr>
-        <w:t>: During development cycle, developer usually compiles the source code and work on command line which is less interactive and definitely not friendly</w:t>
+        <w:t>: During development cycle, developer usually compiles the source code and work on command line which is less interactive and definitely not friendly.</w:t>
       </w:r>
     </w:p>
     <w:p>
@@ -314,7 +317,7 @@
           <w:rtl w:val="0"/>
           <w:lang w:val="en-US"/>
         </w:rPr>
-        <w:t>: The only way to share your work is to pack it as a library or publish a service. Moreover, to collaborate with your colleagues simultaneously, you have no choice but sitti</w:t>
+        <w:t>: The only way to share your work is to pack it as a library or publish a service. Moreover, to collaborate with your colleagues simultaneously, you have no choice but sit</w:t>
       </w:r>
       <w:r>
         <mc:AlternateContent>
@@ -412,7 +415,7 @@
           <w:rtl w:val="0"/>
           <w:lang w:val="en-US"/>
         </w:rPr>
-        <w:t xml:space="preserve">ng in front of a same machine. </w:t>
+        <w:t xml:space="preserve">ting in front of a same machine. </w:t>
       </w:r>
     </w:p>
     <w:p>
@@ -463,7 +466,7 @@
           <w:rtl w:val="0"/>
           <w:lang w:val="en-US"/>
         </w:rPr>
-        <w:t>: a spin-off company from Techinische Universitat Berlin, Germany. The founder team has a high level of expertise in distributed data-intensive system. They are aiming to develop the next generation technology of Big Data Analytics and Processing via Apache Flink</w:t>
+        <w:t>: a spin-off company from Techinische Universitat Berlin, Germany. The founder team has a high level of expertise in distributed data-intensive system. They are aiming to develop the next generation technology of Big Data Analytics and Processing via Apache Flink.</w:t>
       </w:r>
     </w:p>
     <w:p>
@@ -546,7 +549,7 @@
           <w:rtl w:val="0"/>
           <w:lang w:val="en-US"/>
         </w:rPr>
-        <w:t xml:space="preserve"> It originates from EU-granted Stratosphere project since 2000s</w:t>
+        <w:t xml:space="preserve"> It originates from EU-granted Stratosphere project since 2000s.</w:t>
       </w:r>
     </w:p>
     <w:p>
@@ -648,7 +651,7 @@
           <w:rtl w:val="0"/>
           <w:lang w:val="en-US"/>
         </w:rPr>
-        <w:t>We are going to supply services to  German market at the beginning. Even though the German big data market till appears to be at an early stage, it is expected to from EUR 650 million in 2013 to almost EUR 1.7 billion in 2016. Additionally, Software and Services would account for 70% of that value</w:t>
+        <w:t>We are going to supply services to  German market at the beginning. Even though the German big data market till appears to be at an early stage, it is expected to from EUR 650 million in 2013 to almost EUR 1.7 billion in 2016. Additionally, Software and Services would account for 70% of that value.</w:t>
       </w:r>
     </w:p>
     <w:p>
@@ -702,7 +705,7 @@
           <w:rtl w:val="0"/>
           <w:lang w:val="en-US"/>
         </w:rPr>
-        <w:t>We target Big Data developers in German market. Those developers are in charge of building and maintaining a data analytics platform for companies in different industrial sectors such as finance, e-commerce, Internet Of Thing. They are looking for a scalable , reliable and high-available framework with excellent UX</w:t>
+        <w:t>We target Big Data developers in German market. Those developers are in charge of building and maintaining a data analytics platform for companies in different industrial sectors such as finance, e-commerce, Internet Of Thing. They are looking for a scalable , reliable and high-available framework with excellent UX.</w:t>
       </w:r>
     </w:p>
     <w:p>
@@ -819,7 +822,49 @@
           <w:rFonts w:ascii="Helvetica Neue Light" w:cs="Arial Unicode MS" w:hAnsi="Arial Unicode MS" w:eastAsia="Arial Unicode MS"/>
           <w:rtl w:val="0"/>
         </w:rPr>
-        <w:t>enable Google Cloud Dataflow users</w:t>
+        <w:t>enable Google Cloud Dataflow users to leverage Apache Flink as a backend</w:t>
+      </w:r>
+      <w:r>
+        <w:rPr>
+          <w:rFonts w:ascii="Helvetica Neue Light" w:cs="Arial Unicode MS" w:hAnsi="Arial Unicode MS" w:eastAsia="Arial Unicode MS"/>
+          <w:rtl w:val="0"/>
+        </w:rPr>
+        <w:t>. Another agreement with Amazon web service and Microsoft Azure is on process.</w:t>
+      </w:r>
+    </w:p>
+    <w:p>
+      <w:pPr>
+        <w:pStyle w:val="Heading 2"/>
+        <w:bidi w:val="0"/>
+      </w:pPr>
+      <w:r>
+        <w:rPr>
+          <w:rFonts w:ascii="Helvetica Neue" w:cs="Arial Unicode MS" w:hAnsi="Arial Unicode MS" w:eastAsia="Arial Unicode MS"/>
+          <w:rtl w:val="0"/>
+          <w:lang w:val="en-US"/>
+        </w:rPr>
+        <w:t>History, references, prior results</w:t>
+      </w:r>
+      <w:r>
+        <w:rPr>
+          <w:rFonts w:ascii="Helvetica Neue" w:cs="Arial Unicode MS" w:hAnsi="Arial Unicode MS" w:eastAsia="Arial Unicode MS"/>
+          <w:rtl w:val="0"/>
+        </w:rPr>
+        <w:t>:</w:t>
+      </w:r>
+    </w:p>
+    <w:p>
+      <w:pPr>
+        <w:pStyle w:val="Body 2"/>
+        <w:bidi w:val="0"/>
+      </w:pPr>
+      <w:r>
+        <w:rPr>
+          <w:rFonts w:ascii="Helvetica Neue Light" w:cs="Arial Unicode MS" w:hAnsi="Arial Unicode MS" w:eastAsia="Arial Unicode MS"/>
+          <w:rtl w:val="0"/>
+        </w:rPr>
+        <w:tab/>
+        <w:t>I have more than 3 years of experience on Data Mining and Analytics, especially, 1 year on Big Data analytics on News and Movie recommendation system. Additionally, I have joint a collaborative research be</w:t>
       </w:r>
       <w:r>
         <mc:AlternateContent>
@@ -916,14 +961,35 @@
           <w:rFonts w:ascii="Helvetica Neue Light" w:cs="Arial Unicode MS" w:hAnsi="Arial Unicode MS" w:eastAsia="Arial Unicode MS"/>
           <w:rtl w:val="0"/>
         </w:rPr>
-        <w:t xml:space="preserve"> to leverage Apache Flink as a backend</w:t>
-      </w:r>
-      <w:r>
-        <w:rPr>
-          <w:rFonts w:ascii="Helvetica Neue Light" w:cs="Arial Unicode MS" w:hAnsi="Arial Unicode MS" w:eastAsia="Arial Unicode MS"/>
-          <w:rtl w:val="0"/>
-        </w:rPr>
-        <w:t xml:space="preserve">. Another agreement with Amazon web service and Microsoft Azure is on process </w:t>
+        <w:t xml:space="preserve">tween Vietnam National University and Panasonic on </w:t>
+      </w:r>
+      <w:r>
+        <w:rPr>
+          <w:rFonts w:ascii="Arial Unicode MS" w:cs="Arial Unicode MS" w:hAnsi="Helvetica Neue Light" w:eastAsia="Arial Unicode MS" w:hint="default"/>
+          <w:rtl w:val="0"/>
+        </w:rPr>
+        <w:t>“</w:t>
+      </w:r>
+      <w:r>
+        <w:rPr>
+          <w:rFonts w:ascii="Helvetica Neue Light" w:cs="Arial Unicode MS" w:hAnsi="Arial Unicode MS" w:eastAsia="Arial Unicode MS"/>
+          <w:rtl w:val="0"/>
+        </w:rPr>
+        <w:t>User behaviour on mobile phone</w:t>
+      </w:r>
+      <w:r>
+        <w:rPr>
+          <w:rFonts w:ascii="Arial Unicode MS" w:cs="Arial Unicode MS" w:hAnsi="Helvetica Neue Light" w:eastAsia="Arial Unicode MS" w:hint="default"/>
+          <w:rtl w:val="0"/>
+        </w:rPr>
+        <w:t>”</w:t>
+      </w:r>
+      <w:r>
+        <w:rPr>
+          <w:rFonts w:ascii="Helvetica Neue Light" w:cs="Arial Unicode MS" w:hAnsi="Arial Unicode MS" w:eastAsia="Arial Unicode MS"/>
+          <w:rtl w:val="0"/>
+        </w:rPr>
+        <w:t>.</w:t>
       </w:r>
     </w:p>
     <w:p>
@@ -937,24 +1003,19 @@
           <w:rtl w:val="0"/>
           <w:lang w:val="en-US"/>
         </w:rPr>
-        <w:t>History, references, prior results</w:t>
-      </w:r>
-      <w:r>
-        <w:rPr>
-          <w:rFonts w:ascii="Helvetica Neue" w:cs="Arial Unicode MS" w:hAnsi="Arial Unicode MS" w:eastAsia="Arial Unicode MS"/>
-          <w:rtl w:val="0"/>
-        </w:rPr>
-        <w:t>:</w:t>
+        <w:t>Explanation:</w:t>
       </w:r>
     </w:p>
     <w:p>
       <w:pPr>
         <w:pStyle w:val="Body 2"/>
         <w:bidi w:val="0"/>
-      </w:pPr>
-      <w:r>
-        <w:tab/>
-      </w:r>
+        <w:rPr>
+          <w:rFonts w:ascii="Helvetica Neue" w:cs="Helvetica Neue" w:hAnsi="Helvetica Neue" w:eastAsia="Helvetica Neue"/>
+          <w:b w:val="1"/>
+          <w:bCs w:val="1"/>
+        </w:rPr>
+      </w:pPr>
       <w:r>
         <w:rPr>
           <w:rFonts w:ascii="Helvetica Neue"/>
@@ -963,28 +1024,28 @@
           <w:rtl w:val="0"/>
           <w:lang w:val="en-US"/>
         </w:rPr>
-        <w:t>Meetup</w:t>
-      </w:r>
-      <w:r>
-        <w:rPr>
-          <w:rFonts w:ascii="Helvetica Neue Light" w:cs="Arial Unicode MS" w:hAnsi="Arial Unicode MS" w:eastAsia="Arial Unicode MS"/>
-          <w:rtl w:val="0"/>
-        </w:rPr>
-        <w:t xml:space="preserve"> group in Berlin (&gt; 300 members), in Stockholm </w:t>
-      </w:r>
-    </w:p>
-    <w:p>
-      <w:pPr>
-        <w:pStyle w:val="Heading 2"/>
-        <w:bidi w:val="0"/>
-      </w:pPr>
-      <w:r>
-        <w:rPr>
-          <w:rFonts w:ascii="Helvetica Neue" w:cs="Arial Unicode MS" w:hAnsi="Arial Unicode MS" w:eastAsia="Arial Unicode MS"/>
-          <w:rtl w:val="0"/>
-          <w:lang w:val="en-US"/>
-        </w:rPr>
-        <w:t>Explanation:</w:t>
+        <w:t>Big Data:</w:t>
+      </w:r>
+      <w:r>
+        <w:rPr>
+          <w:rFonts w:ascii="Helvetica Neue Light" w:cs="Arial Unicode MS" w:hAnsi="Arial Unicode MS" w:eastAsia="Arial Unicode MS"/>
+          <w:rtl w:val="0"/>
+        </w:rPr>
+        <w:t xml:space="preserve"> </w:t>
+      </w:r>
+      <w:r>
+        <w:rPr>
+          <w:rFonts w:ascii="Helvetica Neue Light" w:cs="Arial Unicode MS" w:hAnsi="Arial Unicode MS" w:eastAsia="Arial Unicode MS"/>
+          <w:rtl w:val="0"/>
+        </w:rPr>
+        <w:t>a popular term used to describe the exponential growth and availability of data, both structured and unstructured</w:t>
+      </w:r>
+      <w:r>
+        <w:rPr>
+          <w:rFonts w:ascii="Helvetica Neue Light" w:cs="Arial Unicode MS" w:hAnsi="Arial Unicode MS" w:eastAsia="Arial Unicode MS"/>
+          <w:rtl w:val="0"/>
+        </w:rPr>
+        <w:t>. Three most important features of Big Data is  Volume - Velocity - Variety.</w:t>
       </w:r>
     </w:p>
     <w:p>
@@ -1005,39 +1066,29 @@
           <w:rtl w:val="0"/>
           <w:lang w:val="en-US"/>
         </w:rPr>
-        <w:t>Big Data:</w:t>
-      </w:r>
-      <w:r>
-        <w:rPr>
-          <w:rFonts w:ascii="Helvetica Neue Light" w:cs="Arial Unicode MS" w:hAnsi="Arial Unicode MS" w:eastAsia="Arial Unicode MS"/>
-          <w:rtl w:val="0"/>
-        </w:rPr>
-        <w:t xml:space="preserve"> </w:t>
-      </w:r>
-      <w:r>
-        <w:rPr>
-          <w:rFonts w:ascii="Helvetica Neue Light" w:cs="Arial Unicode MS" w:hAnsi="Arial Unicode MS" w:eastAsia="Arial Unicode MS"/>
-          <w:rtl w:val="0"/>
-        </w:rPr>
-        <w:t>a popular term used to describe the exponential growth and availability of data, both structured and unstructured</w:t>
-      </w:r>
-      <w:r>
-        <w:rPr>
-          <w:rFonts w:ascii="Helvetica Neue Light" w:cs="Arial Unicode MS" w:hAnsi="Arial Unicode MS" w:eastAsia="Arial Unicode MS"/>
-          <w:rtl w:val="0"/>
-        </w:rPr>
-        <w:t>. Three most important features of Big Data is  Volume - Velocity - Variety.</w:t>
+        <w:t xml:space="preserve">Data Stream: </w:t>
+      </w:r>
+      <w:r>
+        <w:rPr>
+          <w:rFonts w:ascii="Helvetica Neue"/>
+          <w:rtl w:val="0"/>
+          <w:lang w:val="en-US"/>
+        </w:rPr>
+        <w:t>Uninterrupted flow of a long sequence of data, such as in audio and video data files</w:t>
+      </w:r>
+      <w:r>
+        <w:rPr>
+          <w:rFonts w:ascii="Helvetica Neue"/>
+          <w:rtl w:val="0"/>
+          <w:lang w:val="en-US"/>
+        </w:rPr>
+        <w:t>.</w:t>
       </w:r>
     </w:p>
     <w:p>
       <w:pPr>
         <w:pStyle w:val="Body 2"/>
         <w:bidi w:val="0"/>
-        <w:rPr>
-          <w:rFonts w:ascii="Helvetica Neue" w:cs="Helvetica Neue" w:hAnsi="Helvetica Neue" w:eastAsia="Helvetica Neue"/>
-          <w:b w:val="1"/>
-          <w:bCs w:val="1"/>
-        </w:rPr>
       </w:pPr>
       <w:r>
         <w:rPr>
@@ -1047,15 +1098,35 @@
           <w:rtl w:val="0"/>
           <w:lang w:val="en-US"/>
         </w:rPr>
-        <w:t xml:space="preserve">Data Stream: </w:t>
-      </w:r>
-      <w:r>
-        <w:rPr>
-          <w:rFonts w:ascii="Helvetica Neue"/>
-          <w:rtl w:val="0"/>
-          <w:lang w:val="en-US"/>
-        </w:rPr>
-        <w:t>Uninterrupted flow of a long sequence of data, such as in audio and video data files</w:t>
+        <w:t>Stream Processing:</w:t>
+      </w:r>
+      <w:r>
+        <w:rPr>
+          <w:rFonts w:ascii="Helvetica Neue Light" w:cs="Arial Unicode MS" w:hAnsi="Arial Unicode MS" w:eastAsia="Arial Unicode MS"/>
+          <w:rtl w:val="0"/>
+        </w:rPr>
+        <w:t xml:space="preserve"> analyse one or multiple data streaming to identify meaningful events and respond to them as quickly as possible.</w:t>
+      </w:r>
+    </w:p>
+    <w:p>
+      <w:pPr>
+        <w:pStyle w:val="Heading 2"/>
+        <w:bidi w:val="0"/>
+      </w:pPr>
+      <w:r>
+        <w:rPr>
+          <w:rFonts w:ascii="Helvetica Neue" w:cs="Arial Unicode MS" w:hAnsi="Arial Unicode MS" w:eastAsia="Arial Unicode MS"/>
+          <w:rtl w:val="0"/>
+          <w:lang w:val="en-US"/>
+        </w:rPr>
+        <w:t>Alternative to grow</w:t>
+      </w:r>
+      <w:r>
+        <w:rPr>
+          <w:rFonts w:ascii="Helvetica Neue" w:cs="Arial Unicode MS" w:hAnsi="Arial Unicode MS" w:eastAsia="Arial Unicode MS"/>
+          <w:rtl w:val="0"/>
+        </w:rPr>
+        <w:t xml:space="preserve"> (size of capital, other resources, timing, manpower, etc.):</w:t>
       </w:r>
     </w:p>
     <w:p>
@@ -1071,35 +1142,14 @@
           <w:rtl w:val="0"/>
           <w:lang w:val="en-US"/>
         </w:rPr>
-        <w:t>Stream Processing:</w:t>
-      </w:r>
-      <w:r>
-        <w:rPr>
-          <w:rFonts w:ascii="Helvetica Neue Light" w:cs="Arial Unicode MS" w:hAnsi="Arial Unicode MS" w:eastAsia="Arial Unicode MS"/>
-          <w:rtl w:val="0"/>
-        </w:rPr>
-        <w:t xml:space="preserve"> analyse one or multiple data streaming to identify meaningful events and respond to them as quickly as possible</w:t>
-      </w:r>
-    </w:p>
-    <w:p>
-      <w:pPr>
-        <w:pStyle w:val="Heading 2"/>
-        <w:bidi w:val="0"/>
-      </w:pPr>
-      <w:r>
-        <w:rPr>
-          <w:rFonts w:ascii="Helvetica Neue" w:cs="Arial Unicode MS" w:hAnsi="Arial Unicode MS" w:eastAsia="Arial Unicode MS"/>
-          <w:rtl w:val="0"/>
-          <w:lang w:val="en-US"/>
-        </w:rPr>
-        <w:t>Alternative to grow</w:t>
-      </w:r>
-      <w:r>
-        <w:rPr>
-          <w:rFonts w:ascii="Helvetica Neue" w:cs="Arial Unicode MS" w:hAnsi="Arial Unicode MS" w:eastAsia="Arial Unicode MS"/>
-          <w:rtl w:val="0"/>
-        </w:rPr>
-        <w:t xml:space="preserve"> (size of capital, other resources, timing, manpower, etc.):</w:t>
+        <w:t>Manpower</w:t>
+      </w:r>
+      <w:r>
+        <w:rPr>
+          <w:rFonts w:ascii="Helvetica Neue Light" w:cs="Arial Unicode MS" w:hAnsi="Arial Unicode MS" w:eastAsia="Arial Unicode MS"/>
+          <w:rtl w:val="0"/>
+        </w:rPr>
+        <w:t xml:space="preserve">: We already have a vast supports from academic and industrial community to develop Flink (20 official committers , 100 contributors, academic supervisors from TU Berlin, Sztaki, KTH,  Apache supports), but  we need a delicate team of 3 developers and 1 designer to make Flink notebook happened. </w:t>
       </w:r>
     </w:p>
     <w:p>
@@ -1115,14 +1165,14 @@
           <w:rtl w:val="0"/>
           <w:lang w:val="en-US"/>
         </w:rPr>
-        <w:t>Manpower</w:t>
-      </w:r>
-      <w:r>
-        <w:rPr>
-          <w:rFonts w:ascii="Helvetica Neue Light" w:cs="Arial Unicode MS" w:hAnsi="Arial Unicode MS" w:eastAsia="Arial Unicode MS"/>
-          <w:rtl w:val="0"/>
-        </w:rPr>
-        <w:t>: ? committers , 100 contributors, academic supervisors (TU Berlin, Sztaki, KTH), Apache support</w:t>
+        <w:t>Size of capital</w:t>
+      </w:r>
+      <w:r>
+        <w:rPr>
+          <w:rFonts w:ascii="Helvetica Neue Light" w:cs="Arial Unicode MS" w:hAnsi="Arial Unicode MS" w:eastAsia="Arial Unicode MS"/>
+          <w:rtl w:val="0"/>
+        </w:rPr>
+        <w:t xml:space="preserve"> : Euro 12.000 for the team operation in 5 months.</w:t>
       </w:r>
     </w:p>
     <w:p>
@@ -1138,14 +1188,14 @@
           <w:rtl w:val="0"/>
           <w:lang w:val="en-US"/>
         </w:rPr>
-        <w:t>Size of capital</w:t>
-      </w:r>
-      <w:r>
-        <w:rPr>
-          <w:rFonts w:ascii="Helvetica Neue Light" w:cs="Arial Unicode MS" w:hAnsi="Arial Unicode MS" w:eastAsia="Arial Unicode MS"/>
-          <w:rtl w:val="0"/>
-        </w:rPr>
-        <w:t xml:space="preserve"> : VC-funded (I am asking for the name)</w:t>
+        <w:t>Timing</w:t>
+      </w:r>
+      <w:r>
+        <w:rPr>
+          <w:rFonts w:ascii="Helvetica Neue Light" w:cs="Arial Unicode MS" w:hAnsi="Arial Unicode MS" w:eastAsia="Arial Unicode MS"/>
+          <w:rtl w:val="0"/>
+        </w:rPr>
+        <w:t>:  First release (May 2015):  SQL syntax. Second release (July 2015): Web-based. Third release(Sept 2015): full collaborative features.</w:t>
       </w:r>
     </w:p>
     <w:p>
@@ -1161,14 +1211,55 @@
           <w:rtl w:val="0"/>
           <w:lang w:val="en-US"/>
         </w:rPr>
-        <w:t>Timing</w:t>
-      </w:r>
-      <w:r>
-        <w:rPr>
-          <w:rFonts w:ascii="Helvetica Neue Light" w:cs="Arial Unicode MS" w:hAnsi="Arial Unicode MS" w:eastAsia="Arial Unicode MS"/>
-          <w:rtl w:val="0"/>
-        </w:rPr>
-        <w:t>:  First release (May 2015):  SQL syntax. Second release (July 2015): Web-based. Third release(Sept 2015): full collaborative</w:t>
+        <w:t>Marketing</w:t>
+      </w:r>
+      <w:r>
+        <w:rPr>
+          <w:rFonts w:ascii="Helvetica Neue Light" w:cs="Arial Unicode MS" w:hAnsi="Arial Unicode MS" w:eastAsia="Arial Unicode MS"/>
+          <w:rtl w:val="0"/>
+        </w:rPr>
+        <w:t xml:space="preserve">: Aligned with Apache Flink, we can propagate the idea Flink Notebook through various Big Data Conferences (Strata + Hadoop , Apache Conference), invited talks &amp; tutorials at Meetup group. We also give 3 months of free supports for first 30 customers. </w:t>
+      </w:r>
+    </w:p>
+    <w:p>
+      <w:pPr>
+        <w:pStyle w:val="Body 2"/>
+        <w:bidi w:val="0"/>
+      </w:pPr>
+      <w:r>
+        <w:rPr>
+          <w:rFonts w:ascii="Helvetica Neue"/>
+          <w:b w:val="1"/>
+          <w:bCs w:val="1"/>
+          <w:i w:val="1"/>
+          <w:iCs w:val="1"/>
+          <w:rtl w:val="0"/>
+          <w:lang w:val="en-US"/>
+        </w:rPr>
+        <w:t>HERE WE ARE !</w:t>
+      </w:r>
+      <w:r>
+        <w:rPr>
+          <w:rFonts w:ascii="Helvetica Neue Light" w:cs="Arial Unicode MS" w:hAnsi="Arial Unicode MS" w:eastAsia="Arial Unicode MS"/>
+          <w:rtl w:val="0"/>
+        </w:rPr>
+        <w:t xml:space="preserve"> </w:t>
+      </w:r>
+      <w:r>
+        <w:rPr>
+          <w:rFonts w:ascii="Herculanum"/>
+          <w:color w:val="c03a2a"/>
+          <w:rtl w:val="0"/>
+          <w:lang w:val="en-US"/>
+        </w:rPr>
+        <w:t>Flink Notebook</w:t>
+      </w:r>
+      <w:r>
+        <w:rPr>
+          <w:rFonts w:ascii="Helvetica Neue Light" w:cs="Arial Unicode MS" w:hAnsi="Arial Unicode MS" w:eastAsia="Arial Unicode MS"/>
+          <w:rtl w:val="0"/>
+        </w:rPr>
+        <w:t xml:space="preserve"> brings Big Data developers a friendly, collaborative and interactive web-based environment to boost up your productivity without scarifying superior power from Flink Streaming platform.</w:t>
       </w:r>
     </w:p>
     <w:p>

</xml_diff>